<commit_message>
audio fix + cache bust
</commit_message>
<xml_diff>
--- a/HoldPoint-Project-Documentation.docx
+++ b/HoldPoint-Project-Documentation.docx
@@ -3049,6 +3049,199 @@
           <w:szCs w:val="22"/>
         </w:rPr>
         <w:t xml:space="preserve">Sandboxed development environments may block certain external APIs. Always have a fallback plan for operations that require direct internet access.</w:t>
+      </w:r>
+    </w:p>
+    <w:p>
+      <w:pPr>
+        <w:spacing w:after="80"/>
+      </w:pPr>
+    </w:p>
+    <w:p>
+      <w:pPr>
+        <w:pStyle w:val="Heading2"/>
+      </w:pPr>
+      <w:r>
+        <w:rPr>
+          <w:rFonts w:ascii="Arial" w:cs="Arial" w:eastAsia="Arial" w:hAnsi="Arial"/>
+        </w:rPr>
+        <w:t xml:space="preserve">4.11 Bell Sound Silent on Auto-Advance (iOS/Mobile)</w:t>
+      </w:r>
+    </w:p>
+    <w:p>
+      <w:pPr>
+        <w:spacing w:after="160"/>
+      </w:pPr>
+      <w:r>
+        <w:rPr>
+          <w:rFonts w:ascii="Arial" w:cs="Arial" w:eastAsia="Arial" w:hAnsi="Arial"/>
+          <w:b/>
+          <w:bCs/>
+          <w:sz w:val="22"/>
+          <w:szCs w:val="22"/>
+        </w:rPr>
+        <w:t xml:space="preserve">Problem: </w:t>
+      </w:r>
+      <w:r>
+        <w:rPr>
+          <w:rFonts w:ascii="Arial" w:cs="Arial" w:eastAsia="Arial" w:hAnsi="Arial"/>
+          <w:sz w:val="22"/>
+          <w:szCs w:val="22"/>
+        </w:rPr>
+        <w:t xml:space="preserve">The hangboard and yoga timer bell sounds would play when manually skipping forward or backward but were silent when the timer auto-advanced to the next phase. Users reported “no ding” during workouts.</w:t>
+      </w:r>
+    </w:p>
+    <w:p>
+      <w:pPr>
+        <w:spacing w:after="160"/>
+      </w:pPr>
+      <w:r>
+        <w:rPr>
+          <w:rFonts w:ascii="Arial" w:cs="Arial" w:eastAsia="Arial" w:hAnsi="Arial"/>
+          <w:b/>
+          <w:bCs/>
+          <w:sz w:val="22"/>
+          <w:szCs w:val="22"/>
+        </w:rPr>
+        <w:t xml:space="preserve">Root Cause: </w:t>
+      </w:r>
+      <w:r>
+        <w:rPr>
+          <w:rFonts w:ascii="Arial" w:cs="Arial" w:eastAsia="Arial" w:hAnsi="Arial"/>
+          <w:sz w:val="22"/>
+          <w:szCs w:val="22"/>
+        </w:rPr>
+        <w:t xml:space="preserve">The playBell() function created a brand-new AudioContext on every call. On iOS and mobile browsers, a new AudioContext created without a recent user gesture (touch/click) starts in a “suspended” state and silently produces no audio. Manual skip buttons worked because the user’s tap counted as a gesture, but requestAnimationFrame-driven auto-advance had no gesture — so the AudioContext was suspended and the bell was inaudible.</w:t>
+      </w:r>
+    </w:p>
+    <w:p>
+      <w:pPr>
+        <w:spacing w:after="160"/>
+      </w:pPr>
+      <w:r>
+        <w:rPr>
+          <w:rFonts w:ascii="Arial" w:cs="Arial" w:eastAsia="Arial" w:hAnsi="Arial"/>
+          <w:b/>
+          <w:bCs/>
+          <w:sz w:val="22"/>
+          <w:szCs w:val="22"/>
+        </w:rPr>
+        <w:t xml:space="preserve">Fix: </w:t>
+      </w:r>
+      <w:r>
+        <w:rPr>
+          <w:rFonts w:ascii="Arial" w:cs="Arial" w:eastAsia="Arial" w:hAnsi="Arial"/>
+          <w:sz w:val="22"/>
+          <w:szCs w:val="22"/>
+        </w:rPr>
+        <w:t xml:space="preserve">Replaced per-call AudioContext creation with a single persistent AudioContext that is created once and reused. Added an unlockAudio() function that resumes the context and plays a silent buffer to fully unlock it on iOS. Audio is unlocked on: (1) the first touch/click/tap anywhere on the page via event listeners, (2) explicitly when the user taps Start Timer, and (3) explicitly when the user taps Play to resume from pause. The getAudioContext() helper also calls .resume() before every bell in case iOS re-suspended it in the background.</w:t>
+      </w:r>
+    </w:p>
+    <w:p>
+      <w:pPr>
+        <w:spacing w:after="160"/>
+      </w:pPr>
+      <w:r>
+        <w:rPr>
+          <w:rFonts w:ascii="Arial" w:cs="Arial" w:eastAsia="Arial" w:hAnsi="Arial"/>
+          <w:b/>
+          <w:bCs/>
+          <w:sz w:val="22"/>
+          <w:szCs w:val="22"/>
+        </w:rPr>
+        <w:t xml:space="preserve">Lesson: </w:t>
+      </w:r>
+      <w:r>
+        <w:rPr>
+          <w:rFonts w:ascii="Arial" w:cs="Arial" w:eastAsia="Arial" w:hAnsi="Arial"/>
+          <w:sz w:val="22"/>
+          <w:szCs w:val="22"/>
+        </w:rPr>
+        <w:t xml:space="preserve">On iOS/mobile, always use a single persistent AudioContext rather than creating new ones per sound. Unlock the context during a user gesture (touchstart, click) before relying on it for programmatic audio playback. Creating a new AudioContext inside a timer callback will silently fail.</w:t>
+      </w:r>
+    </w:p>
+    <w:p>
+      <w:pPr>
+        <w:spacing w:after="80"/>
+      </w:pPr>
+    </w:p>
+    <w:p>
+      <w:pPr>
+        <w:pStyle w:val="Heading2"/>
+      </w:pPr>
+      <w:r>
+        <w:rPr>
+          <w:rFonts w:ascii="Arial" w:cs="Arial" w:eastAsia="Arial" w:hAnsi="Arial"/>
+        </w:rPr>
+        <w:t xml:space="preserve">4.12 Removed Hardcoded Google Sheets Default URL</w:t>
+      </w:r>
+    </w:p>
+    <w:p>
+      <w:pPr>
+        <w:spacing w:after="160"/>
+      </w:pPr>
+      <w:r>
+        <w:rPr>
+          <w:rFonts w:ascii="Arial" w:cs="Arial" w:eastAsia="Arial" w:hAnsi="Arial"/>
+          <w:b/>
+          <w:bCs/>
+          <w:sz w:val="22"/>
+          <w:szCs w:val="22"/>
+        </w:rPr>
+        <w:t xml:space="preserve">Problem: </w:t>
+      </w:r>
+      <w:r>
+        <w:rPr>
+          <w:rFonts w:ascii="Arial" w:cs="Arial" w:eastAsia="Arial" w:hAnsi="Arial"/>
+          <w:sz w:val="22"/>
+          <w:szCs w:val="22"/>
+        </w:rPr>
+        <w:t xml:space="preserve">The Google Apps Script URL was hardcoded as the default value for sheetsUrl in the app state (line 92 of app.js). This meant that any user who signed up and completed a workout — without configuring their own Google Sheets URL in Settings — would have their workout data posted to the developer’s personal Google Sheet.</w:t>
+      </w:r>
+    </w:p>
+    <w:p>
+      <w:pPr>
+        <w:spacing w:after="160"/>
+      </w:pPr>
+      <w:r>
+        <w:rPr>
+          <w:rFonts w:ascii="Arial" w:cs="Arial" w:eastAsia="Arial" w:hAnsi="Arial"/>
+          <w:b/>
+          <w:bCs/>
+          <w:sz w:val="22"/>
+          <w:szCs w:val="22"/>
+        </w:rPr>
+        <w:t xml:space="preserve">Fix: </w:t>
+      </w:r>
+      <w:r>
+        <w:rPr>
+          <w:rFonts w:ascii="Arial" w:cs="Arial" w:eastAsia="Arial" w:hAnsi="Arial"/>
+          <w:sz w:val="22"/>
+          <w:szCs w:val="22"/>
+        </w:rPr>
+        <w:t xml:space="preserve">Changed the default sheetsUrl from the hardcoded Apps Script URL to an empty string (‘’). Google Sheets logging now only activates when a user explicitly pastes their own Apps Script URL into Settings. The developer re-entered his URL through Settings, where it persists in localStorage independently of the code default.</w:t>
+      </w:r>
+    </w:p>
+    <w:p>
+      <w:pPr>
+        <w:spacing w:after="160"/>
+      </w:pPr>
+      <w:r>
+        <w:rPr>
+          <w:rFonts w:ascii="Arial" w:cs="Arial" w:eastAsia="Arial" w:hAnsi="Arial"/>
+          <w:b/>
+          <w:bCs/>
+          <w:sz w:val="22"/>
+          <w:szCs w:val="22"/>
+        </w:rPr>
+        <w:t xml:space="preserve">Lesson: </w:t>
+      </w:r>
+      <w:r>
+        <w:rPr>
+          <w:rFonts w:ascii="Arial" w:cs="Arial" w:eastAsia="Arial" w:hAnsi="Arial"/>
+          <w:sz w:val="22"/>
+          <w:szCs w:val="22"/>
+        </w:rPr>
+        <w:t xml:space="preserve">Never hardcode personal service endpoints as defaults in shared applications. Use empty defaults so each user must opt in and configure their own integrations. Even for small projects, assume other users may eventually use the app.</w:t>
       </w:r>
     </w:p>
     <w:p>
@@ -4614,6 +4807,40 @@
     </w:p>
     <w:p>
       <w:pPr>
+        <w:pStyle w:val="ListParagraph"/>
+        <w:numPr>
+          <w:ilvl w:val="0"/>
+          <w:numId w:val="2"/>
+        </w:numPr>
+      </w:pPr>
+      <w:r>
+        <w:rPr>
+          <w:rFonts w:ascii="Arial" w:cs="Arial" w:eastAsia="Arial" w:hAnsi="Arial"/>
+          <w:sz w:val="22"/>
+          <w:szCs w:val="22"/>
+        </w:rPr>
+        <w:t xml:space="preserve">Use a persistent AudioContext for Web Audio API — never create new ones per sound on mobile</w:t>
+      </w:r>
+    </w:p>
+    <w:p>
+      <w:pPr>
+        <w:pStyle w:val="ListParagraph"/>
+        <w:numPr>
+          <w:ilvl w:val="0"/>
+          <w:numId w:val="2"/>
+        </w:numPr>
+      </w:pPr>
+      <w:r>
+        <w:rPr>
+          <w:rFonts w:ascii="Arial" w:cs="Arial" w:eastAsia="Arial" w:hAnsi="Arial"/>
+          <w:sz w:val="22"/>
+          <w:szCs w:val="22"/>
+        </w:rPr>
+        <w:t xml:space="preserve">Never hardcode personal API endpoints as defaults in multi-user apps</w:t>
+      </w:r>
+    </w:p>
+    <w:p>
+      <w:pPr>
         <w:spacing w:after="80"/>
       </w:pPr>
     </w:p>

</xml_diff>

<commit_message>
fix autolog settings reset on update + safer SW updates
</commit_message>
<xml_diff>
--- a/HoldPoint-Project-Documentation.docx
+++ b/HoldPoint-Project-Documentation.docx
@@ -3242,6 +3242,269 @@
           <w:szCs w:val="22"/>
         </w:rPr>
         <w:t xml:space="preserve">Never hardcode personal service endpoints as defaults in shared applications. Use empty defaults so each user must opt in and configure their own integrations. Even for small projects, assume other users may eventually use the app.</w:t>
+      </w:r>
+    </w:p>
+    <w:p>
+      <w:pPr>
+        <w:pStyle w:val="Heading2"/>
+      </w:pPr>
+      <w:r>
+        <w:rPr>
+          <w:rFonts w:ascii="Arial" w:cs="Arial" w:eastAsia="Arial" w:hAnsi="Arial"/>
+        </w:rPr>
+        <w:t xml:space="preserve">4.13 Sloper Right/Left Hand Split</w:t>
+      </w:r>
+    </w:p>
+    <w:p>
+      <w:pPr>
+        <w:spacing w:after="160"/>
+      </w:pPr>
+      <w:r>
+        <w:rPr>
+          <w:rFonts w:ascii="Arial" w:cs="Arial" w:eastAsia="Arial" w:hAnsi="Arial"/>
+          <w:b/>
+          <w:bCs/>
+          <w:sz w:val="22"/>
+          <w:szCs w:val="22"/>
+        </w:rPr>
+        <w:t xml:space="preserve">Problem: </w:t>
+      </w:r>
+      <w:r>
+        <w:rPr>
+          <w:rFonts w:ascii="Arial" w:cs="Arial" w:eastAsia="Arial" w:hAnsi="Arial"/>
+          <w:sz w:val="22"/>
+          <w:szCs w:val="22"/>
+        </w:rPr>
+        <w:t xml:space="preserve">Slopers are a single-hand grip, but the hangboard timer treated all grips as two-handed. Users needed to hang with their right hand, switch, then hang with their left hand — with the 3-minute set rest starting when the right hand finishes (not when the left hand finishes).</w:t>
+      </w:r>
+    </w:p>
+    <w:p>
+      <w:pPr>
+        <w:spacing w:after="160"/>
+      </w:pPr>
+      <w:r>
+        <w:rPr>
+          <w:rFonts w:ascii="Arial" w:cs="Arial" w:eastAsia="Arial" w:hAnsi="Arial"/>
+          <w:b/>
+          <w:bCs/>
+          <w:sz w:val="22"/>
+          <w:szCs w:val="22"/>
+        </w:rPr>
+        <w:t xml:space="preserve">Fix: </w:t>
+      </w:r>
+      <w:r>
+        <w:rPr>
+          <w:rFonts w:ascii="Arial" w:cs="Arial" w:eastAsia="Arial" w:hAnsi="Arial"/>
+          <w:sz w:val="22"/>
+          <w:szCs w:val="22"/>
+        </w:rPr>
+        <w:t xml:space="preserve">Added singleArmGrips array and switchSeconds to routine data in data.js. The phase builder in app.js now detects single-arm grips and generates: GET READY (Right) → Right reps → SWITCH (5s) → Left reps → Adjusted SET REST. The adjusted rest is calculated as setRestSeconds minus switchSeconds minus left-hand set time (reps × hang + (reps-1) × repRest), so the total recovery from the end of the right hand remains 3 minutes. A pushReps() helper function inside startHangboardTimer generates the HANG/REST phases for one arm. The detail screen was also updated to show Right and Left sets separately with a Switch Hands row.</w:t>
+      </w:r>
+    </w:p>
+    <w:p>
+      <w:pPr>
+        <w:spacing w:after="160"/>
+      </w:pPr>
+      <w:r>
+        <w:rPr>
+          <w:rFonts w:ascii="Arial" w:cs="Arial" w:eastAsia="Arial" w:hAnsi="Arial"/>
+          <w:b/>
+          <w:bCs/>
+          <w:sz w:val="22"/>
+          <w:szCs w:val="22"/>
+        </w:rPr>
+        <w:t xml:space="preserve">Lesson: </w:t>
+      </w:r>
+      <w:r>
+        <w:rPr>
+          <w:rFonts w:ascii="Arial" w:cs="Arial" w:eastAsia="Arial" w:hAnsi="Arial"/>
+          <w:sz w:val="22"/>
+          <w:szCs w:val="22"/>
+        </w:rPr>
+        <w:t xml:space="preserve">Designing routine data structures with optional per-grip overrides (like singleArmGrips) keeps the data layer clean while allowing the phase builder to handle special cases. The rest-time arithmetic (subtracting switch and left-set durations from the nominal rest) ensures the athlete’s actual recovery window matches the intended 3 minutes.</w:t>
+      </w:r>
+    </w:p>
+    <w:p>
+      <w:pPr>
+        <w:pStyle w:val="Heading2"/>
+      </w:pPr>
+      <w:r>
+        <w:rPr>
+          <w:rFonts w:ascii="Arial" w:cs="Arial" w:eastAsia="Arial" w:hAnsi="Arial"/>
+        </w:rPr>
+        <w:t xml:space="preserve">4.14 Premature Audio Cleanup Broke All Bell Sounds</w:t>
+      </w:r>
+    </w:p>
+    <w:p>
+      <w:pPr>
+        <w:spacing w:after="160"/>
+      </w:pPr>
+      <w:r>
+        <w:rPr>
+          <w:rFonts w:ascii="Arial" w:cs="Arial" w:eastAsia="Arial" w:hAnsi="Arial"/>
+          <w:b/>
+          <w:bCs/>
+          <w:sz w:val="22"/>
+          <w:szCs w:val="22"/>
+        </w:rPr>
+        <w:t xml:space="preserve">Problem: </w:t>
+      </w:r>
+      <w:r>
+        <w:rPr>
+          <w:rFonts w:ascii="Arial" w:cs="Arial" w:eastAsia="Arial" w:hAnsi="Arial"/>
+          <w:sz w:val="22"/>
+          <w:szCs w:val="22"/>
+        </w:rPr>
+        <w:t xml:space="preserve">After the iOS audio fix in 4.11 was confirmed working, a cleanup pass removed code thought to be redundant: the HTML5 Audio silent data-URI hack, changed gesture listeners from once:false to once:true, and removed a duplicate playBell call from the catch-up loop. After pushing these changes alongside the sloper split, ALL bell sounds stopped working — not just auto-advance, but also manual fast-forward and back.</w:t>
+      </w:r>
+    </w:p>
+    <w:p>
+      <w:pPr>
+        <w:spacing w:after="160"/>
+      </w:pPr>
+      <w:r>
+        <w:rPr>
+          <w:rFonts w:ascii="Arial" w:cs="Arial" w:eastAsia="Arial" w:hAnsi="Arial"/>
+          <w:b/>
+          <w:bCs/>
+          <w:sz w:val="22"/>
+          <w:szCs w:val="22"/>
+        </w:rPr>
+        <w:t xml:space="preserve">Root Cause: </w:t>
+      </w:r>
+      <w:r>
+        <w:rPr>
+          <w:rFonts w:ascii="Arial" w:cs="Arial" w:eastAsia="Arial" w:hAnsi="Arial"/>
+          <w:sz w:val="22"/>
+          <w:szCs w:val="22"/>
+        </w:rPr>
+        <w:t xml:space="preserve">Two iOS-specific behaviors made the removed code essential. First, iOS’s Web Audio API respects the physical mute switch — the HTML5 Audio silent hack upgrades the audio session from “ambient” (muted by switch) to “playback” (plays through mute switch). Without it, bells are silent whenever the mute switch is on. Second, iOS can re-suspend the AudioContext after background transitions, notifications, or phone calls. The once:false gesture listeners were calling unlockAudio() on every user interaction, keeping the AudioContext alive. With once:true, the listeners fired once and were removed, leaving the context vulnerable to re-suspension.</w:t>
+      </w:r>
+    </w:p>
+    <w:p>
+      <w:pPr>
+        <w:spacing w:after="160"/>
+      </w:pPr>
+      <w:r>
+        <w:rPr>
+          <w:rFonts w:ascii="Arial" w:cs="Arial" w:eastAsia="Arial" w:hAnsi="Arial"/>
+          <w:b/>
+          <w:bCs/>
+          <w:sz w:val="22"/>
+          <w:szCs w:val="22"/>
+        </w:rPr>
+        <w:t xml:space="preserve">Fix: </w:t>
+      </w:r>
+      <w:r>
+        <w:rPr>
+          <w:rFonts w:ascii="Arial" w:cs="Arial" w:eastAsia="Arial" w:hAnsi="Arial"/>
+          <w:sz w:val="22"/>
+          <w:szCs w:val="22"/>
+        </w:rPr>
+        <w:t xml:space="preserve">Restored the HTML5 Audio silent data-URI hack inside unlockAudio() and reverted gesture listeners to once:false, passive:true. Bumped service worker cache to v5 and query strings to ?v=4. Version bumped to v0.2.1.</w:t>
+      </w:r>
+    </w:p>
+    <w:p>
+      <w:pPr>
+        <w:spacing w:after="160"/>
+      </w:pPr>
+      <w:r>
+        <w:rPr>
+          <w:rFonts w:ascii="Arial" w:cs="Arial" w:eastAsia="Arial" w:hAnsi="Arial"/>
+          <w:b/>
+          <w:bCs/>
+          <w:sz w:val="22"/>
+          <w:szCs w:val="22"/>
+        </w:rPr>
+        <w:t xml:space="preserve">Lesson: </w:t>
+      </w:r>
+      <w:r>
+        <w:rPr>
+          <w:rFonts w:ascii="Arial" w:cs="Arial" w:eastAsia="Arial" w:hAnsi="Arial"/>
+          <w:sz w:val="22"/>
+          <w:szCs w:val="22"/>
+        </w:rPr>
+        <w:t xml:space="preserve">Never clean up iOS audio workarounds unless you fully understand why each piece exists. Code that looks redundant may be compensating for platform-specific quirks (mute switch behavior, AudioContext re-suspension) that aren’t obvious from reading the code alone. The HTML5 Audio hack and persistent gesture listeners are load-bearing — they must stay.</w:t>
+      </w:r>
+    </w:p>
+    <w:p>
+      <w:pPr>
+        <w:pStyle w:val="Heading2"/>
+      </w:pPr>
+      <w:r>
+        <w:rPr>
+          <w:rFonts w:ascii="Arial" w:cs="Arial" w:eastAsia="Arial" w:hAnsi="Arial"/>
+        </w:rPr>
+        <w:t xml:space="preserve">4.15 Added .gitignore</w:t>
+      </w:r>
+    </w:p>
+    <w:p>
+      <w:pPr>
+        <w:spacing w:after="160"/>
+      </w:pPr>
+      <w:r>
+        <w:rPr>
+          <w:rFonts w:ascii="Arial" w:cs="Arial" w:eastAsia="Arial" w:hAnsi="Arial"/>
+          <w:b/>
+          <w:bCs/>
+          <w:sz w:val="22"/>
+          <w:szCs w:val="22"/>
+        </w:rPr>
+        <w:t xml:space="preserve">Problem: </w:t>
+      </w:r>
+      <w:r>
+        <w:rPr>
+          <w:rFonts w:ascii="Arial" w:cs="Arial" w:eastAsia="Arial" w:hAnsi="Arial"/>
+          <w:sz w:val="22"/>
+          <w:szCs w:val="22"/>
+        </w:rPr>
+        <w:t xml:space="preserve">The repository had no .gitignore file. Temporary files (like index.html.tmp) and OS-generated junk files (.DS_Store) were being tracked by git.</w:t>
+      </w:r>
+    </w:p>
+    <w:p>
+      <w:pPr>
+        <w:spacing w:after="160"/>
+      </w:pPr>
+      <w:r>
+        <w:rPr>
+          <w:rFonts w:ascii="Arial" w:cs="Arial" w:eastAsia="Arial" w:hAnsi="Arial"/>
+          <w:b/>
+          <w:bCs/>
+          <w:sz w:val="22"/>
+          <w:szCs w:val="22"/>
+        </w:rPr>
+        <w:t xml:space="preserve">Fix: </w:t>
+      </w:r>
+      <w:r>
+        <w:rPr>
+          <w:rFonts w:ascii="Arial" w:cs="Arial" w:eastAsia="Arial" w:hAnsi="Arial"/>
+          <w:sz w:val="22"/>
+          <w:szCs w:val="22"/>
+        </w:rPr>
+        <w:t xml:space="preserve">Added a .gitignore file that excludes OS files (.DS_Store, Thumbs.db), editor files (.swp, .vscode/, .idea/), temporary files (*.tmp, *.bak), and preview/scratch HTML files (*-preview.html).</w:t>
+      </w:r>
+    </w:p>
+    <w:p>
+      <w:pPr>
+        <w:spacing w:after="160"/>
+      </w:pPr>
+      <w:r>
+        <w:rPr>
+          <w:rFonts w:ascii="Arial" w:cs="Arial" w:eastAsia="Arial" w:hAnsi="Arial"/>
+          <w:b/>
+          <w:bCs/>
+          <w:sz w:val="22"/>
+          <w:szCs w:val="22"/>
+        </w:rPr>
+        <w:t xml:space="preserve">Lesson: </w:t>
+      </w:r>
+      <w:r>
+        <w:rPr>
+          <w:rFonts w:ascii="Arial" w:cs="Arial" w:eastAsia="Arial" w:hAnsi="Arial"/>
+          <w:sz w:val="22"/>
+          <w:szCs w:val="22"/>
+        </w:rPr>
+        <w:t xml:space="preserve">Always create a .gitignore at project setup. It’s a best practice that prevents accidentally committing generated files, secrets, or platform-specific junk to the repository.</w:t>
       </w:r>
     </w:p>
     <w:p>
@@ -4841,6 +5104,40 @@
     </w:p>
     <w:p>
       <w:pPr>
+        <w:pStyle w:val="ListParagraph"/>
+        <w:numPr>
+          <w:ilvl w:val="0"/>
+          <w:numId w:val="2"/>
+        </w:numPr>
+      </w:pPr>
+      <w:r>
+        <w:rPr>
+          <w:rFonts w:ascii="Arial" w:cs="Arial" w:eastAsia="Arial" w:hAnsi="Arial"/>
+          <w:sz w:val="22"/>
+          <w:szCs w:val="22"/>
+        </w:rPr>
+        <w:t xml:space="preserve">Never remove iOS audio workarounds (HTML5 Audio hack, persistent gesture listeners) without fully understanding the platform-specific behavior they compensate for — they look redundant but are load-bearing</w:t>
+      </w:r>
+    </w:p>
+    <w:p>
+      <w:pPr>
+        <w:pStyle w:val="ListParagraph"/>
+        <w:numPr>
+          <w:ilvl w:val="0"/>
+          <w:numId w:val="2"/>
+        </w:numPr>
+      </w:pPr>
+      <w:r>
+        <w:rPr>
+          <w:rFonts w:ascii="Arial" w:cs="Arial" w:eastAsia="Arial" w:hAnsi="Arial"/>
+          <w:sz w:val="22"/>
+          <w:szCs w:val="22"/>
+        </w:rPr>
+        <w:t xml:space="preserve">Add a .gitignore at project creation, not as an afterthought</w:t>
+      </w:r>
+    </w:p>
+    <w:p>
+      <w:pPr>
         <w:spacing w:after="80"/>
       </w:pPr>
     </w:p>

</xml_diff>

<commit_message>
v0.3.5: customizable hangboard sets, hang time, and rest periods
</commit_message>
<xml_diff>
--- a/HoldPoint-Project-Documentation.docx
+++ b/HoldPoint-Project-Documentation.docx
@@ -3505,6 +3505,652 @@
           <w:szCs w:val="22"/>
         </w:rPr>
         <w:t xml:space="preserve">Always create a .gitignore at project setup. It’s a best practice that prevents accidentally committing generated files, secrets, or platform-specific junk to the repository.</w:t>
+      </w:r>
+    </w:p>
+    <w:p>
+      <w:pPr>
+        <w:spacing w:after="80"/>
+      </w:pPr>
+    </w:p>
+    <w:p>
+      <w:pPr>
+        <w:pStyle w:val="Heading2"/>
+      </w:pPr>
+      <w:r>
+        <w:rPr>
+          <w:rFonts w:ascii="Arial" w:cs="Arial" w:eastAsia="Arial" w:hAnsi="Arial"/>
+        </w:rPr>
+        <w:t xml:space="preserve">4.16 iOS Audio Death After Screen Lock (v0.3.1)</w:t>
+      </w:r>
+    </w:p>
+    <w:p>
+      <w:pPr>
+        <w:spacing w:after="160"/>
+      </w:pPr>
+      <w:r>
+        <w:rPr>
+          <w:rFonts w:ascii="Arial" w:cs="Arial" w:eastAsia="Arial" w:hAnsi="Arial"/>
+          <w:b/>
+          <w:bCs/>
+          <w:sz w:val="22"/>
+          <w:szCs w:val="22"/>
+        </w:rPr>
+        <w:t xml:space="preserve">Problem: </w:t>
+      </w:r>
+      <w:r>
+        <w:rPr>
+          <w:rFonts w:ascii="Arial" w:cs="Arial" w:eastAsia="Arial" w:hAnsi="Arial"/>
+          <w:sz w:val="22"/>
+          <w:szCs w:val="22"/>
+        </w:rPr>
+        <w:t xml:space="preserve">When the iPhone’s screen auto-locked during a timer session (e.g., 2-minute screen timer), the Web Audio API’s AudioContext was suspended by iOS. After unlocking, the bell never played again for the rest of the session. No error was visible to the user.</w:t>
+      </w:r>
+    </w:p>
+    <w:p>
+      <w:pPr>
+        <w:spacing w:after="160"/>
+      </w:pPr>
+      <w:r>
+        <w:rPr>
+          <w:rFonts w:ascii="Arial" w:cs="Arial" w:eastAsia="Arial" w:hAnsi="Arial"/>
+          <w:b/>
+          <w:bCs/>
+          <w:sz w:val="22"/>
+          <w:szCs w:val="22"/>
+        </w:rPr>
+        <w:t xml:space="preserve">Root Cause: </w:t>
+      </w:r>
+      <w:r>
+        <w:rPr>
+          <w:rFonts w:ascii="Arial" w:cs="Arial" w:eastAsia="Arial" w:hAnsi="Arial"/>
+          <w:sz w:val="22"/>
+          <w:szCs w:val="22"/>
+        </w:rPr>
+        <w:t xml:space="preserve">iOS uses a non-standard “interrupted” state for AudioContext (not in the Web Audio spec). The original code only checked for “suspended”, so when iOS put the context into “interrupted” (screen lock, phone calls, Siri, notifications), recovery never ran.</w:t>
+      </w:r>
+    </w:p>
+    <w:p>
+      <w:pPr>
+        <w:spacing w:after="160"/>
+      </w:pPr>
+      <w:r>
+        <w:rPr>
+          <w:rFonts w:ascii="Arial" w:cs="Arial" w:eastAsia="Arial" w:hAnsi="Arial"/>
+          <w:b/>
+          <w:bCs/>
+          <w:sz w:val="22"/>
+          <w:szCs w:val="22"/>
+        </w:rPr>
+        <w:t xml:space="preserve">Fix: </w:t>
+      </w:r>
+      <w:r>
+        <w:rPr>
+          <w:rFonts w:ascii="Arial" w:cs="Arial" w:eastAsia="Arial" w:hAnsi="Arial"/>
+          <w:sz w:val="22"/>
+          <w:szCs w:val="22"/>
+        </w:rPr>
+        <w:t xml:space="preserve">Four-layer audio recovery: (1) getAudioContext() now handles “suspended”, “interrupted”, and “closed” states. (2) unlockAudio() force-recreates if resume() fails, and replays the HTML5 silent audio hack on every gesture. (3) playBell() does pre-play recovery: checks state, tries resume, force-recreates if still stuck. (4) New recoverFromBackground() function consolidates timer, audio, and wake lock recovery into one handler, called on visibilitychange, focus, and pageshow events.</w:t>
+      </w:r>
+    </w:p>
+    <w:p>
+      <w:pPr>
+        <w:spacing w:after="160"/>
+      </w:pPr>
+      <w:r>
+        <w:rPr>
+          <w:rFonts w:ascii="Arial" w:cs="Arial" w:eastAsia="Arial" w:hAnsi="Arial"/>
+          <w:b/>
+          <w:bCs/>
+          <w:sz w:val="22"/>
+          <w:szCs w:val="22"/>
+        </w:rPr>
+        <w:t xml:space="preserve">Lesson: </w:t>
+      </w:r>
+      <w:r>
+        <w:rPr>
+          <w:rFonts w:ascii="Arial" w:cs="Arial" w:eastAsia="Arial" w:hAnsi="Arial"/>
+          <w:sz w:val="22"/>
+          <w:szCs w:val="22"/>
+        </w:rPr>
+        <w:t xml:space="preserve">iOS has undocumented AudioContext states. Always handle all possible states, not just the spec’d ones. Consolidate recovery logic into one function rather than scattering handlers. Layer recovery at multiple levels (context check, gesture unlock, pre-play check) for defense in depth.</w:t>
+      </w:r>
+    </w:p>
+    <w:p>
+      <w:pPr>
+        <w:spacing w:after="80"/>
+      </w:pPr>
+    </w:p>
+    <w:p>
+      <w:pPr>
+        <w:pStyle w:val="Heading2"/>
+      </w:pPr>
+      <w:r>
+        <w:rPr>
+          <w:rFonts w:ascii="Arial" w:cs="Arial" w:eastAsia="Arial" w:hAnsi="Arial"/>
+        </w:rPr>
+        <w:t xml:space="preserve">4.17 Wake Lock Not Staying On (v0.3.2)</w:t>
+      </w:r>
+    </w:p>
+    <w:p>
+      <w:pPr>
+        <w:spacing w:after="160"/>
+      </w:pPr>
+      <w:r>
+        <w:rPr>
+          <w:rFonts w:ascii="Arial" w:cs="Arial" w:eastAsia="Arial" w:hAnsi="Arial"/>
+          <w:b/>
+          <w:bCs/>
+          <w:sz w:val="22"/>
+          <w:szCs w:val="22"/>
+        </w:rPr>
+        <w:t xml:space="preserve">Problem: </w:t>
+      </w:r>
+      <w:r>
+        <w:rPr>
+          <w:rFonts w:ascii="Arial" w:cs="Arial" w:eastAsia="Arial" w:hAnsi="Arial"/>
+          <w:sz w:val="22"/>
+          <w:szCs w:val="22"/>
+        </w:rPr>
+        <w:t xml:space="preserve">Even with “Keep Screen On” toggled on in Settings, the screen was still locking during timer sessions. iOS releases the Wake Lock silently when the app goes to background, a notification appears, or the OS reclaims resources. The original code requested the lock once and never re-requested it.</w:t>
+      </w:r>
+    </w:p>
+    <w:p>
+      <w:pPr>
+        <w:spacing w:after="160"/>
+      </w:pPr>
+      <w:r>
+        <w:rPr>
+          <w:rFonts w:ascii="Arial" w:cs="Arial" w:eastAsia="Arial" w:hAnsi="Arial"/>
+          <w:b/>
+          <w:bCs/>
+          <w:sz w:val="22"/>
+          <w:szCs w:val="22"/>
+        </w:rPr>
+        <w:t xml:space="preserve">Fix: </w:t>
+      </w:r>
+      <w:r>
+        <w:rPr>
+          <w:rFonts w:ascii="Arial" w:cs="Arial" w:eastAsia="Arial" w:hAnsi="Arial"/>
+          <w:sz w:val="22"/>
+          <w:szCs w:val="22"/>
+        </w:rPr>
+        <w:t xml:space="preserve">Removed the Settings toggle entirely — wake lock is now always on during timer sessions because the app doesn’t work without it. Added a release event listener that auto-re-requests the lock if the timer is still running. Added wake lock re-request to recoverFromBackground(). The Settings UI now shows “Always On” as static text instead of a toggle.</w:t>
+      </w:r>
+    </w:p>
+    <w:p>
+      <w:pPr>
+        <w:spacing w:after="160"/>
+      </w:pPr>
+      <w:r>
+        <w:rPr>
+          <w:rFonts w:ascii="Arial" w:cs="Arial" w:eastAsia="Arial" w:hAnsi="Arial"/>
+          <w:b/>
+          <w:bCs/>
+          <w:sz w:val="22"/>
+          <w:szCs w:val="22"/>
+        </w:rPr>
+        <w:t xml:space="preserve">Lesson: </w:t>
+      </w:r>
+      <w:r>
+        <w:rPr>
+          <w:rFonts w:ascii="Arial" w:cs="Arial" w:eastAsia="Arial" w:hAnsi="Arial"/>
+          <w:sz w:val="22"/>
+          <w:szCs w:val="22"/>
+        </w:rPr>
+        <w:t xml:space="preserve">Don’t make essential features optional. If the app breaks without wake lock, don’t let users turn it off — it just creates confusing failure modes. iOS will release wake locks for any reason; the only reliable approach is aggressive re-requesting via a release event listener.</w:t>
+      </w:r>
+    </w:p>
+    <w:p>
+      <w:pPr>
+        <w:spacing w:after="80"/>
+      </w:pPr>
+    </w:p>
+    <w:p>
+      <w:pPr>
+        <w:pStyle w:val="Heading2"/>
+      </w:pPr>
+      <w:r>
+        <w:rPr>
+          <w:rFonts w:ascii="Arial" w:cs="Arial" w:eastAsia="Arial" w:hAnsi="Arial"/>
+        </w:rPr>
+        <w:t xml:space="preserve">4.18 Invite Email Delivery Chain (v0.3.0 – v0.3.3)</w:t>
+      </w:r>
+    </w:p>
+    <w:p>
+      <w:pPr>
+        <w:spacing w:after="160"/>
+      </w:pPr>
+      <w:r>
+        <w:rPr>
+          <w:rFonts w:ascii="Arial" w:cs="Arial" w:eastAsia="Arial" w:hAnsi="Arial"/>
+          <w:b/>
+          <w:bCs/>
+          <w:sz w:val="22"/>
+          <w:szCs w:val="22"/>
+        </w:rPr>
+        <w:t xml:space="preserve">Problem: </w:t>
+      </w:r>
+      <w:r>
+        <w:rPr>
+          <w:rFonts w:ascii="Arial" w:cs="Arial" w:eastAsia="Arial" w:hAnsi="Arial"/>
+          <w:sz w:val="22"/>
+          <w:szCs w:val="22"/>
+        </w:rPr>
+        <w:t xml:space="preserve">The “Invite a Friend” feature (v0.3.0) was built with a Supabase Edge Function calling Resend API, but it took four versions to get working. Multiple issues chained together: (1) The Deno import for serve() returned a 500 error on deploy. (2) With JWT verification enabled by default, Supabase’s gateway blocked requests before reaching the function code. (3) Resend’s free tier with onboarding@resend.dev only sends to the account owner’s email. (4) supabase.functions.invoke() in the JS client failed even when curl worked.</w:t>
+      </w:r>
+    </w:p>
+    <w:p>
+      <w:pPr>
+        <w:spacing w:after="160"/>
+      </w:pPr>
+      <w:r>
+        <w:rPr>
+          <w:rFonts w:ascii="Arial" w:cs="Arial" w:eastAsia="Arial" w:hAnsi="Arial"/>
+          <w:b/>
+          <w:bCs/>
+          <w:sz w:val="22"/>
+          <w:szCs w:val="22"/>
+        </w:rPr>
+        <w:t xml:space="preserve">Fix: </w:t>
+      </w:r>
+      <w:r>
+        <w:rPr>
+          <w:rFonts w:ascii="Arial" w:cs="Arial" w:eastAsia="Arial" w:hAnsi="Arial"/>
+          <w:sz w:val="22"/>
+          <w:szCs w:val="22"/>
+        </w:rPr>
+        <w:t xml:space="preserve">(1) Replaced the imported serve() with built-in Deno.serve(). (2) Disabled “Verify JWT” in the Edge Function’s Details tab on the Supabase dashboard. (3) Verified wizzwell.life domain in Resend by adding three DNS records (DKIM TXT, SPF MX, SPF TXT) in Bluehost, then changed the sender to holdpoint@wizzwell.life. (4) Replaced supabase.functions.invoke() with a direct fetch() call including both Authorization and apikey headers. The key debugging technique was testing with curl first to isolate whether the problem was server-side or client-side.</w:t>
+      </w:r>
+    </w:p>
+    <w:p>
+      <w:pPr>
+        <w:spacing w:after="160"/>
+      </w:pPr>
+      <w:r>
+        <w:rPr>
+          <w:rFonts w:ascii="Arial" w:cs="Arial" w:eastAsia="Arial" w:hAnsi="Arial"/>
+          <w:b/>
+          <w:bCs/>
+          <w:sz w:val="22"/>
+          <w:szCs w:val="22"/>
+        </w:rPr>
+        <w:t xml:space="preserve">Lesson: </w:t>
+      </w:r>
+      <w:r>
+        <w:rPr>
+          <w:rFonts w:ascii="Arial" w:cs="Arial" w:eastAsia="Arial" w:hAnsi="Arial"/>
+          <w:sz w:val="22"/>
+          <w:szCs w:val="22"/>
+        </w:rPr>
+        <w:t xml:space="preserve">When a feature has multiple moving parts (Edge Function, email API, DNS, client-side SDK), test each layer independently with curl before debugging the app. The Supabase JS client’s functions.invoke() can behave differently than raw HTTP — direct fetch() with explicit headers is more reliable. Email services require domain verification to send to real recipients; budget time for DNS setup. Always test with curl first to isolate the failing layer.</w:t>
+      </w:r>
+    </w:p>
+    <w:p>
+      <w:pPr>
+        <w:spacing w:after="80"/>
+      </w:pPr>
+    </w:p>
+    <w:p>
+      <w:pPr>
+        <w:pStyle w:val="Heading2"/>
+      </w:pPr>
+      <w:r>
+        <w:rPr>
+          <w:rFonts w:ascii="Arial" w:cs="Arial" w:eastAsia="Arial" w:hAnsi="Arial"/>
+        </w:rPr>
+        <w:t xml:space="preserve">4.19 Service Worker Caching Stale Files</w:t>
+      </w:r>
+    </w:p>
+    <w:p>
+      <w:pPr>
+        <w:spacing w:after="160"/>
+      </w:pPr>
+      <w:r>
+        <w:rPr>
+          <w:rFonts w:ascii="Arial" w:cs="Arial" w:eastAsia="Arial" w:hAnsi="Arial"/>
+          <w:b/>
+          <w:bCs/>
+          <w:sz w:val="22"/>
+          <w:szCs w:val="22"/>
+        </w:rPr>
+        <w:t xml:space="preserve">Problem: </w:t>
+      </w:r>
+      <w:r>
+        <w:rPr>
+          <w:rFonts w:ascii="Arial" w:cs="Arial" w:eastAsia="Arial" w:hAnsi="Arial"/>
+          <w:sz w:val="22"/>
+          <w:szCs w:val="22"/>
+        </w:rPr>
+        <w:t xml:space="preserve">After pushing code updates, the app wouldn’t update. The service worker cached old script files (with ?v=5 query strings) while the HTML referenced ?v=6. Users were stuck on old code with no way to get the new version.</w:t>
+      </w:r>
+    </w:p>
+    <w:p>
+      <w:pPr>
+        <w:spacing w:after="160"/>
+      </w:pPr>
+      <w:r>
+        <w:rPr>
+          <w:rFonts w:ascii="Arial" w:cs="Arial" w:eastAsia="Arial" w:hAnsi="Arial"/>
+          <w:b/>
+          <w:bCs/>
+          <w:sz w:val="22"/>
+          <w:szCs w:val="22"/>
+        </w:rPr>
+        <w:t xml:space="preserve">Fix: </w:t>
+      </w:r>
+      <w:r>
+        <w:rPr>
+          <w:rFonts w:ascii="Arial" w:cs="Arial" w:eastAsia="Arial" w:hAnsi="Arial"/>
+          <w:sz w:val="22"/>
+          <w:szCs w:val="22"/>
+        </w:rPr>
+        <w:t xml:space="preserve">Added self.skipWaiting() to the service worker’s install handler so the new SW activates immediately instead of waiting for all tabs to close. Established a versioning pattern: on every deploy, bump CACHE_NAME (e.g., holdpoint-v10), update ?v=N query strings on script tags in index.html, and update the matching URLs in sw.js’s ASSETS_TO_CACHE array. All three must stay in sync.</w:t>
+      </w:r>
+    </w:p>
+    <w:p>
+      <w:pPr>
+        <w:spacing w:after="160"/>
+      </w:pPr>
+      <w:r>
+        <w:rPr>
+          <w:rFonts w:ascii="Arial" w:cs="Arial" w:eastAsia="Arial" w:hAnsi="Arial"/>
+          <w:b/>
+          <w:bCs/>
+          <w:sz w:val="22"/>
+          <w:szCs w:val="22"/>
+        </w:rPr>
+        <w:t xml:space="preserve">Lesson: </w:t>
+      </w:r>
+      <w:r>
+        <w:rPr>
+          <w:rFonts w:ascii="Arial" w:cs="Arial" w:eastAsia="Arial" w:hAnsi="Arial"/>
+          <w:sz w:val="22"/>
+          <w:szCs w:val="22"/>
+        </w:rPr>
+        <w:t xml:space="preserve">PWA cache busting requires three things to stay synchronized: the CACHE_NAME in sw.js, the ?v=N query strings on script tags in index.html, and the ASSETS_TO_CACHE URLs in sw.js. Always add self.skipWaiting() so updates deploy immediately. Without it, users must close all tabs before the new service worker activates.</w:t>
+      </w:r>
+    </w:p>
+    <w:p>
+      <w:pPr>
+        <w:spacing w:after="80"/>
+      </w:pPr>
+    </w:p>
+    <w:p>
+      <w:pPr>
+        <w:pStyle w:val="Heading2"/>
+      </w:pPr>
+      <w:r>
+        <w:rPr>
+          <w:rFonts w:ascii="Arial" w:cs="Arial" w:eastAsia="Arial" w:hAnsi="Arial"/>
+        </w:rPr>
+        <w:t xml:space="preserve">4.20 Best Practices: Mobile PWA Resilience</w:t>
+      </w:r>
+    </w:p>
+    <w:p>
+      <w:pPr>
+        <w:spacing w:after="160"/>
+      </w:pPr>
+      <w:r>
+        <w:rPr>
+          <w:rFonts w:ascii="Arial" w:cs="Arial" w:eastAsia="Arial" w:hAnsi="Arial"/>
+          <w:sz w:val="22"/>
+          <w:szCs w:val="22"/>
+        </w:rPr>
+        <w:t xml:space="preserve">Building a timer-based PWA on iOS taught us that mobile devices actively work against long-running web apps. iOS suspends resources aggressively, and anything that runs for more than a few minutes will be interrupted. Here’s the full catalog of interruptions we encountered and the patterns we built to survive them.</w:t>
+      </w:r>
+    </w:p>
+    <w:p>
+      <w:pPr>
+        <w:spacing w:after="100"/>
+      </w:pPr>
+      <w:r>
+        <w:rPr>
+          <w:rFonts w:ascii="Arial" w:cs="Arial" w:eastAsia="Arial" w:hAnsi="Arial"/>
+          <w:b/>
+          <w:bCs/>
+          <w:sz w:val="22"/>
+          <w:szCs w:val="22"/>
+        </w:rPr>
+        <w:t xml:space="preserve">Things That Will Interrupt Your App on iOS</w:t>
+      </w:r>
+    </w:p>
+    <w:p>
+      <w:pPr>
+        <w:spacing w:after="80"/>
+      </w:pPr>
+      <w:r>
+        <w:rPr>
+          <w:rFonts w:ascii="Arial" w:cs="Arial" w:eastAsia="Arial" w:hAnsi="Arial"/>
+          <w:sz w:val="22"/>
+          <w:szCs w:val="22"/>
+        </w:rPr>
+        <w:t xml:space="preserve">Screen auto-lock (kills AudioContext, releases Wake Lock, pauses requestAnimationFrame). Notification banners from texts, calls, or other apps (may not trigger visibilitychange, can suspend AudioContext). Phone calls and FaceTime (puts AudioContext into “interrupted” state). Siri activation (suspends audio). Pulling down Notification Center or Control Center (releases Wake Lock). Switching to another app and back (kills rAF loop, may release Wake Lock). The physical mute switch (silences Web Audio unless HTML5 Audio hack is active). Low battery mode (OS may be more aggressive about suspending background resources). OS memory pressure (can close the AudioContext entirely to “closed” state).</w:t>
+      </w:r>
+    </w:p>
+    <w:p>
+      <w:pPr>
+        <w:spacing w:after="100"/>
+      </w:pPr>
+    </w:p>
+    <w:p>
+      <w:pPr>
+        <w:spacing w:after="100"/>
+      </w:pPr>
+      <w:r>
+        <w:rPr>
+          <w:rFonts w:ascii="Arial" w:cs="Arial" w:eastAsia="Arial" w:hAnsi="Arial"/>
+          <w:b/>
+          <w:bCs/>
+          <w:sz w:val="22"/>
+          <w:szCs w:val="22"/>
+        </w:rPr>
+        <w:t xml:space="preserve">What Each Interruption Breaks</w:t>
+      </w:r>
+    </w:p>
+    <w:p>
+      <w:pPr>
+        <w:spacing w:after="80"/>
+      </w:pPr>
+      <w:r>
+        <w:rPr>
+          <w:rFonts w:ascii="Arial" w:cs="Arial" w:eastAsia="Arial" w:hAnsi="Arial"/>
+          <w:sz w:val="22"/>
+          <w:szCs w:val="22"/>
+        </w:rPr>
+        <w:t xml:space="preserve">AudioContext: can go from “running” to “suspended”, “interrupted” (iOS-only, undocumented), or “closed”. Each requires different recovery. Wake Lock: iOS silently releases it; no warning, no error. requestAnimationFrame loop: stops entirely when page is hidden; may not restart automatically on return. setInterval/setTimeout: throttled to once per second (or slower) when backgrounded. DOM updates: frozen while page is hidden.</w:t>
+      </w:r>
+    </w:p>
+    <w:p>
+      <w:pPr>
+        <w:spacing w:after="100"/>
+      </w:pPr>
+    </w:p>
+    <w:p>
+      <w:pPr>
+        <w:spacing w:after="100"/>
+      </w:pPr>
+      <w:r>
+        <w:rPr>
+          <w:rFonts w:ascii="Arial" w:cs="Arial" w:eastAsia="Arial" w:hAnsi="Arial"/>
+          <w:b/>
+          <w:bCs/>
+          <w:sz w:val="22"/>
+          <w:szCs w:val="22"/>
+        </w:rPr>
+        <w:t xml:space="preserve">The Recovery Architecture</w:t>
+      </w:r>
+    </w:p>
+    <w:p>
+      <w:pPr>
+        <w:spacing w:after="80"/>
+      </w:pPr>
+      <w:r>
+        <w:rPr>
+          <w:rFonts w:ascii="Arial" w:cs="Arial" w:eastAsia="Arial" w:hAnsi="Arial"/>
+          <w:sz w:val="22"/>
+          <w:szCs w:val="22"/>
+        </w:rPr>
+        <w:t xml:space="preserve">One centralized recoverFromBackground() function that handles everything: restart the timer loop, re-request wake lock, resume AudioContext. Call it from three event listeners: visibilitychange (main recovery path), focus (catches notification banners that don’t trigger visibilitychange on iOS PWA), and pageshow (fires when page is restored from back-forward cache).</w:t>
+      </w:r>
+    </w:p>
+    <w:p>
+      <w:pPr>
+        <w:spacing w:after="100"/>
+      </w:pPr>
+    </w:p>
+    <w:p>
+      <w:pPr>
+        <w:spacing w:after="100"/>
+      </w:pPr>
+      <w:r>
+        <w:rPr>
+          <w:rFonts w:ascii="Arial" w:cs="Arial" w:eastAsia="Arial" w:hAnsi="Arial"/>
+          <w:b/>
+          <w:bCs/>
+          <w:sz w:val="22"/>
+          <w:szCs w:val="22"/>
+        </w:rPr>
+        <w:t xml:space="preserve">Defense in Depth for Audio</w:t>
+      </w:r>
+    </w:p>
+    <w:p>
+      <w:pPr>
+        <w:spacing w:after="80"/>
+      </w:pPr>
+      <w:r>
+        <w:rPr>
+          <w:rFonts w:ascii="Arial" w:cs="Arial" w:eastAsia="Arial" w:hAnsi="Arial"/>
+          <w:sz w:val="22"/>
+          <w:szCs w:val="22"/>
+        </w:rPr>
+        <w:t xml:space="preserve">Layer 1 — getAudioContext(): checks state on every call, handles suspended/interrupted/closed. Layer 2 — unlockAudio(): runs on every touch/click gesture (never use once:true), force-recreates if resume fails, replays the HTML5 silent audio hack to bypass the mute switch. Layer 3 — playBell(): pre-play check, tries resume, force-recreates if still stuck. Layer 4 — recoverFromBackground(): proactively resumes context on visibility change. Any single layer can save you. All four together make audio essentially bulletproof.</w:t>
+      </w:r>
+    </w:p>
+    <w:p>
+      <w:pPr>
+        <w:spacing w:after="100"/>
+      </w:pPr>
+    </w:p>
+    <w:p>
+      <w:pPr>
+        <w:spacing w:after="100"/>
+      </w:pPr>
+      <w:r>
+        <w:rPr>
+          <w:rFonts w:ascii="Arial" w:cs="Arial" w:eastAsia="Arial" w:hAnsi="Arial"/>
+          <w:b/>
+          <w:bCs/>
+          <w:sz w:val="22"/>
+          <w:szCs w:val="22"/>
+        </w:rPr>
+        <w:t xml:space="preserve">Defense in Depth for Timers</w:t>
+      </w:r>
+    </w:p>
+    <w:p>
+      <w:pPr>
+        <w:spacing w:after="80"/>
+      </w:pPr>
+      <w:r>
+        <w:rPr>
+          <w:rFonts w:ascii="Arial" w:cs="Arial" w:eastAsia="Arial" w:hAnsi="Arial"/>
+          <w:sz w:val="22"/>
+          <w:szCs w:val="22"/>
+        </w:rPr>
+        <w:t xml:space="preserve">Primary loop: requestAnimationFrame for smooth UI updates. Backup loop: setInterval at 500ms to catch expired phases when rAF is paused (backgrounded). Watchdog: setInterval at 2000ms that detects if a phase should have ended more than 1 second ago while the page is visible, indicating the rAF loop died. All three call ensureTimerRunning() which safely restarts the rAF chain. Use Date.now() arithmetic (not frame counting) so catch-up logic works regardless of how long the app was interrupted.</w:t>
+      </w:r>
+    </w:p>
+    <w:p>
+      <w:pPr>
+        <w:spacing w:after="100"/>
+      </w:pPr>
+    </w:p>
+    <w:p>
+      <w:pPr>
+        <w:spacing w:after="100"/>
+      </w:pPr>
+      <w:r>
+        <w:rPr>
+          <w:rFonts w:ascii="Arial" w:cs="Arial" w:eastAsia="Arial" w:hAnsi="Arial"/>
+          <w:b/>
+          <w:bCs/>
+          <w:sz w:val="22"/>
+          <w:szCs w:val="22"/>
+        </w:rPr>
+        <w:t xml:space="preserve">Defense in Depth for Wake Lock</w:t>
+      </w:r>
+    </w:p>
+    <w:p>
+      <w:pPr>
+        <w:spacing w:after="80"/>
+      </w:pPr>
+      <w:r>
+        <w:rPr>
+          <w:rFonts w:ascii="Arial" w:cs="Arial" w:eastAsia="Arial" w:hAnsi="Arial"/>
+          <w:sz w:val="22"/>
+          <w:szCs w:val="22"/>
+        </w:rPr>
+        <w:t xml:space="preserve">Request wake lock when timer starts. Listen for the release event — if the timer is still running, immediately re-request. Re-request in recoverFromBackground() on visibility change. Never make it optional — if the app needs the screen on, keep it on.</w:t>
+      </w:r>
+    </w:p>
+    <w:p>
+      <w:pPr>
+        <w:spacing w:after="100"/>
+      </w:pPr>
+    </w:p>
+    <w:p>
+      <w:pPr>
+        <w:spacing w:after="100"/>
+      </w:pPr>
+      <w:r>
+        <w:rPr>
+          <w:rFonts w:ascii="Arial" w:cs="Arial" w:eastAsia="Arial" w:hAnsi="Arial"/>
+          <w:b/>
+          <w:bCs/>
+          <w:sz w:val="22"/>
+          <w:szCs w:val="22"/>
+        </w:rPr>
+        <w:t xml:space="preserve">PWA Update Deployment</w:t>
+      </w:r>
+    </w:p>
+    <w:p>
+      <w:pPr>
+        <w:spacing w:after="80"/>
+      </w:pPr>
+      <w:r>
+        <w:rPr>
+          <w:rFonts w:ascii="Arial" w:cs="Arial" w:eastAsia="Arial" w:hAnsi="Arial"/>
+          <w:sz w:val="22"/>
+          <w:szCs w:val="22"/>
+        </w:rPr>
+        <w:t xml:space="preserve">On every deploy, three things must stay in sync: (1) CACHE_NAME in sw.js (e.g., holdpoint-v10), (2) ?v=N query strings on script tags in index.html, (3) matching URLs in ASSETS_TO_CACHE in sw.js. The service worker must include self.skipWaiting() in the install handler so the new version activates immediately. Without it, users are stuck on old code until they close every tab. Bump the version number in the app (displayed on the profile screen) so users and developers can confirm they’re running the latest code.</w:t>
+      </w:r>
+    </w:p>
+    <w:p>
+      <w:pPr>
+        <w:spacing w:after="100"/>
+      </w:pPr>
+    </w:p>
+    <w:p>
+      <w:pPr>
+        <w:spacing w:after="160"/>
+      </w:pPr>
+      <w:r>
+        <w:rPr>
+          <w:rFonts w:ascii="Arial" w:cs="Arial" w:eastAsia="Arial" w:hAnsi="Arial"/>
+          <w:b/>
+          <w:bCs/>
+          <w:sz w:val="22"/>
+          <w:szCs w:val="22"/>
+        </w:rPr>
+        <w:t xml:space="preserve">The Core Principle: </w:t>
+      </w:r>
+      <w:r>
+        <w:rPr>
+          <w:rFonts w:ascii="Arial" w:cs="Arial" w:eastAsia="Arial" w:hAnsi="Arial"/>
+          <w:sz w:val="22"/>
+          <w:szCs w:val="22"/>
+        </w:rPr>
+        <w:t xml:space="preserve">Assume everything will be interrupted. Design every resource (audio, timers, wake lock, network) to recover automatically. Consolidate recovery into one function. Layer multiple detection mechanisms. Use wall-clock time, not intervals. Test by setting your phone’s screen lock to 30 seconds and using the app normally — every interruption you encounter in testing will happen to your users in real life.</w:t>
       </w:r>
     </w:p>
     <w:p>
@@ -5138,6 +5784,125 @@
     </w:p>
     <w:p>
       <w:pPr>
+        <w:pStyle w:val="ListParagraph"/>
+        <w:numPr>
+          <w:ilvl w:val="0"/>
+          <w:numId w:val="2"/>
+        </w:numPr>
+      </w:pPr>
+      <w:r>
+        <w:rPr>
+          <w:rFonts w:ascii="Arial" w:cs="Arial" w:eastAsia="Arial" w:hAnsi="Arial"/>
+          <w:sz w:val="22"/>
+          <w:szCs w:val="22"/>
+        </w:rPr>
+        <w:t xml:space="preserve">Handle all iOS AudioContext states (“suspended”, “interrupted”, “closed”) — the “interrupted” state is undocumented but real</w:t>
+      </w:r>
+    </w:p>
+    <w:p>
+      <w:pPr>
+        <w:pStyle w:val="ListParagraph"/>
+        <w:numPr>
+          <w:ilvl w:val="0"/>
+          <w:numId w:val="2"/>
+        </w:numPr>
+      </w:pPr>
+      <w:r>
+        <w:rPr>
+          <w:rFonts w:ascii="Arial" w:cs="Arial" w:eastAsia="Arial" w:hAnsi="Arial"/>
+          <w:sz w:val="22"/>
+          <w:szCs w:val="22"/>
+        </w:rPr>
+        <w:t xml:space="preserve">Don’t make essential features (like wake lock) optional — if the app breaks without it, it should always be on</w:t>
+      </w:r>
+    </w:p>
+    <w:p>
+      <w:pPr>
+        <w:pStyle w:val="ListParagraph"/>
+        <w:numPr>
+          <w:ilvl w:val="0"/>
+          <w:numId w:val="2"/>
+        </w:numPr>
+      </w:pPr>
+      <w:r>
+        <w:rPr>
+          <w:rFonts w:ascii="Arial" w:cs="Arial" w:eastAsia="Arial" w:hAnsi="Arial"/>
+          <w:sz w:val="22"/>
+          <w:szCs w:val="22"/>
+        </w:rPr>
+        <w:t xml:space="preserve">Test Edge Functions with curl before debugging the app — it isolates server-side vs client-side issues immediately</w:t>
+      </w:r>
+    </w:p>
+    <w:p>
+      <w:pPr>
+        <w:pStyle w:val="ListParagraph"/>
+        <w:numPr>
+          <w:ilvl w:val="0"/>
+          <w:numId w:val="2"/>
+        </w:numPr>
+      </w:pPr>
+      <w:r>
+        <w:rPr>
+          <w:rFonts w:ascii="Arial" w:cs="Arial" w:eastAsia="Arial" w:hAnsi="Arial"/>
+          <w:sz w:val="22"/>
+          <w:szCs w:val="22"/>
+        </w:rPr>
+        <w:t xml:space="preserve">Keep PWA cache versioning in sync: CACHE_NAME, ?v=N query strings, and ASSETS_TO_CACHE must all match on every deploy</w:t>
+      </w:r>
+    </w:p>
+    <w:p>
+      <w:pPr>
+        <w:pStyle w:val="ListParagraph"/>
+        <w:numPr>
+          <w:ilvl w:val="0"/>
+          <w:numId w:val="2"/>
+        </w:numPr>
+      </w:pPr>
+      <w:r>
+        <w:rPr>
+          <w:rFonts w:ascii="Arial" w:cs="Arial" w:eastAsia="Arial" w:hAnsi="Arial"/>
+          <w:sz w:val="22"/>
+          <w:szCs w:val="22"/>
+        </w:rPr>
+        <w:t xml:space="preserve">API calls to external services must retry indefinitely on connection errors — if a one-shot automation (like Hazel) triggers the script and it fails, there’s no second chance. Built-in SDK retries (5 fast attempts) aren’t enough for transient SSL/network issues; add an outer retry loop with exponential backoff capped at 5 minutes</w:t>
+      </w:r>
+    </w:p>
+    <w:p>
+      <w:pPr>
+        <w:pStyle w:val="ListParagraph"/>
+        <w:numPr>
+          <w:ilvl w:val="0"/>
+          <w:numId w:val="2"/>
+        </w:numPr>
+      </w:pPr>
+      <w:r>
+        <w:rPr>
+          <w:rFonts w:ascii="Arial" w:cs="Arial" w:eastAsia="Arial" w:hAnsi="Arial"/>
+          <w:sz w:val="22"/>
+          <w:szCs w:val="22"/>
+        </w:rPr>
+        <w:t xml:space="preserve">Keep third-party API model names up to date — deprecated models can start returning 404s without warning. The Anthropic SDK’s claude-3-5-haiku-20241022 stopped working in Feb 2026; updated to claude-haiku-4-5-20251001 and claude-sonnet-4-5-20250929</w:t>
+      </w:r>
+    </w:p>
+    <w:p>
+      <w:pPr>
+        <w:pStyle w:val="ListParagraph"/>
+        <w:numPr>
+          <w:ilvl w:val="0"/>
+          <w:numId w:val="2"/>
+        </w:numPr>
+      </w:pPr>
+      <w:r>
+        <w:rPr>
+          <w:rFonts w:ascii="Arial" w:cs="Arial" w:eastAsia="Arial" w:hAnsi="Arial"/>
+          <w:sz w:val="22"/>
+          <w:szCs w:val="22"/>
+        </w:rPr>
+        <w:t xml:space="preserve">Distinguish connection errors from content errors in logs — an SSL handshake failure and an unreadable receipt image both result in “moved to review” but need completely different fixes. Log the error type clearly so you know whether to retry or investigate the file</w:t>
+      </w:r>
+    </w:p>
+    <w:p>
+      <w:pPr>
         <w:spacing w:after="80"/>
       </w:pPr>
     </w:p>

</xml_diff>